<commit_message>
Journal.docx <-- Did a lot on this
</commit_message>
<xml_diff>
--- a/RESEARCH/websites.docx
+++ b/RESEARCH/websites.docx
@@ -25,6 +25,16 @@
             <w:rStyle w:val="Hyperlink"/>
           </w:rPr>
           <w:t>http://disp.ee.ntu.edu.tw/tutorial/WaveletTutorial.pdf</w:t>
+        </w:r>
+      </w:hyperlink>
+    </w:p>
+    <w:p>
+      <w:hyperlink r:id="rId6" w:history="1">
+        <w:r>
+          <w:rPr>
+            <w:rStyle w:val="Hyperlink"/>
+          </w:rPr>
+          <w:t>http://www.cs.toronto.edu/~kyros/courses/320/Lectures.2013s/lecture.2013s.10.pdf</w:t>
         </w:r>
       </w:hyperlink>
     </w:p>
@@ -203,6 +213,7 @@
   <w:style w:type="paragraph" w:default="1" w:styleId="Normal">
     <w:name w:val="Normal"/>
     <w:qFormat/>
+    <w:rsid w:val="009E4643"/>
   </w:style>
   <w:style w:type="character" w:default="1" w:styleId="DefaultParagraphFont">
     <w:name w:val="Default Paragraph Font"/>
@@ -240,6 +251,18 @@
     <w:rsid w:val="005945FD"/>
     <w:rPr>
       <w:color w:val="0000FF" w:themeColor="hyperlink"/>
+      <w:u w:val="single"/>
+    </w:rPr>
+  </w:style>
+  <w:style w:type="character" w:styleId="FollowedHyperlink">
+    <w:name w:val="FollowedHyperlink"/>
+    <w:basedOn w:val="DefaultParagraphFont"/>
+    <w:uiPriority w:val="99"/>
+    <w:semiHidden/>
+    <w:unhideWhenUsed/>
+    <w:rsid w:val="00791C3D"/>
+    <w:rPr>
+      <w:color w:val="800080" w:themeColor="followedHyperlink"/>
       <w:u w:val="single"/>
     </w:rPr>
   </w:style>

</xml_diff>